<commit_message>
Adicionado novos termos após nova conferencia com o cliente
</commit_message>
<xml_diff>
--- a/04-Glossário.docx
+++ b/04-Glossário.docx
@@ -1,6 +1,6 @@
 
 <file path=word/document.xml><?xml version="1.0" encoding="utf-8"?>
-<w:document xmlns:wpc="http://schemas.microsoft.com/office/word/2010/wordprocessingCanvas" xmlns:cx="http://schemas.microsoft.com/office/drawing/2014/chartex" xmlns:cx1="http://schemas.microsoft.com/office/drawing/2015/9/8/chartex" xmlns:cx2="http://schemas.microsoft.com/office/drawing/2015/10/21/chartex" xmlns:cx3="http://schemas.microsoft.com/office/drawing/2016/5/9/chartex" xmlns:cx4="http://schemas.microsoft.com/office/drawing/2016/5/10/chartex" xmlns:cx5="http://schemas.microsoft.com/office/drawing/2016/5/11/chartex" xmlns:cx6="http://schemas.microsoft.com/office/drawing/2016/5/12/chartex" xmlns:cx7="http://schemas.microsoft.com/office/drawing/2016/5/13/chartex" xmlns:cx8="http://schemas.microsoft.com/office/drawing/2016/5/14/chartex" xmlns:mc="http://schemas.openxmlformats.org/markup-compatibility/2006" xmlns:aink="http://schemas.microsoft.com/office/drawing/2016/ink" xmlns:am3d="http://schemas.microsoft.com/office/drawing/2017/model3d" xmlns:o="urn:schemas-microsoft-com:office:office" xmlns:r="http://schemas.openxmlformats.org/officeDocument/2006/relationships" xmlns:m="http://schemas.openxmlformats.org/officeDocument/2006/math" xmlns:v="urn:schemas-microsoft-com:vml" xmlns:wp14="http://schemas.microsoft.com/office/word/2010/wordprocessingDrawing" xmlns:wp="http://schemas.openxmlformats.org/drawingml/2006/wordprocessingDrawing" xmlns:w10="urn:schemas-microsoft-com:office:word" xmlns:w="http://schemas.openxmlformats.org/wordprocessingml/2006/main" xmlns:w14="http://schemas.microsoft.com/office/word/2010/wordml" xmlns:w15="http://schemas.microsoft.com/office/word/2012/wordml" xmlns:w16cid="http://schemas.microsoft.com/office/word/2016/wordml/cid" xmlns:w16se="http://schemas.microsoft.com/office/word/2015/wordml/symex" xmlns:wpg="http://schemas.microsoft.com/office/word/2010/wordprocessingGroup" xmlns:wpi="http://schemas.microsoft.com/office/word/2010/wordprocessingInk" xmlns:wne="http://schemas.microsoft.com/office/word/2006/wordml" xmlns:wps="http://schemas.microsoft.com/office/word/2010/wordprocessingShape" mc:Ignorable="w14 w15 w16se w16cid wp14">
+<w:document xmlns:wpc="http://schemas.microsoft.com/office/word/2010/wordprocessingCanvas" xmlns:cx="http://schemas.microsoft.com/office/drawing/2014/chartex" xmlns:cx1="http://schemas.microsoft.com/office/drawing/2015/9/8/chartex" xmlns:cx2="http://schemas.microsoft.com/office/drawing/2015/10/21/chartex" xmlns:cx3="http://schemas.microsoft.com/office/drawing/2016/5/9/chartex" xmlns:cx4="http://schemas.microsoft.com/office/drawing/2016/5/10/chartex" xmlns:cx5="http://schemas.microsoft.com/office/drawing/2016/5/11/chartex" xmlns:cx6="http://schemas.microsoft.com/office/drawing/2016/5/12/chartex" xmlns:cx7="http://schemas.microsoft.com/office/drawing/2016/5/13/chartex" xmlns:cx8="http://schemas.microsoft.com/office/drawing/2016/5/14/chartex" xmlns:mc="http://schemas.openxmlformats.org/markup-compatibility/2006" xmlns:aink="http://schemas.microsoft.com/office/drawing/2016/ink" xmlns:am3d="http://schemas.microsoft.com/office/drawing/2017/model3d" xmlns:o="urn:schemas-microsoft-com:office:office" xmlns:r="http://schemas.openxmlformats.org/officeDocument/2006/relationships" xmlns:m="http://schemas.openxmlformats.org/officeDocument/2006/math" xmlns:v="urn:schemas-microsoft-com:vml" xmlns:wp14="http://schemas.microsoft.com/office/word/2010/wordprocessingDrawing" xmlns:wp="http://schemas.openxmlformats.org/drawingml/2006/wordprocessingDrawing" xmlns:w10="urn:schemas-microsoft-com:office:word" xmlns:w="http://schemas.openxmlformats.org/wordprocessingml/2006/main" xmlns:w14="http://schemas.microsoft.com/office/word/2010/wordml" xmlns:w15="http://schemas.microsoft.com/office/word/2012/wordml" xmlns:w16cex="http://schemas.microsoft.com/office/word/2018/wordml/cex" xmlns:w16cid="http://schemas.microsoft.com/office/word/2016/wordml/cid" xmlns:w16="http://schemas.microsoft.com/office/word/2018/wordml" xmlns:w16se="http://schemas.microsoft.com/office/word/2015/wordml/symex" xmlns:wpg="http://schemas.microsoft.com/office/word/2010/wordprocessingGroup" xmlns:wpi="http://schemas.microsoft.com/office/word/2010/wordprocessingInk" xmlns:wne="http://schemas.microsoft.com/office/word/2006/wordml" xmlns:wps="http://schemas.microsoft.com/office/word/2010/wordprocessingShape" mc:Ignorable="w14 w15 w16se w16cid w16 w16cex wp14">
   <w:background w:color="FFFFFF"/>
   <w:body>
     <w:p>
@@ -228,18 +228,8 @@
             <w:hideMark/>
           </w:tcPr>
           <w:p>
-            <w:proofErr w:type="spellStart"/>
-            <w:proofErr w:type="gramStart"/>
-            <w:r>
-              <w:t>JavaScript</w:t>
-            </w:r>
-            <w:proofErr w:type="spellEnd"/>
-            <w:r>
-              <w:t>(</w:t>
-            </w:r>
-            <w:proofErr w:type="gramEnd"/>
-            <w:r>
-              <w:t>JS)</w:t>
+            <w:r>
+              <w:t>JavaScript (JS)</w:t>
             </w:r>
           </w:p>
         </w:tc>
@@ -265,14 +255,12 @@
             <w:r>
               <w:rPr>
                 <w:color w:val="222222"/>
-                <w:sz w:val="21"/>
                 <w:shd w:val="clear" w:color="auto" w:fill="FFFFFF"/>
               </w:rPr>
               <w:t>é uma </w:t>
             </w:r>
             <w:r>
               <w:rPr>
-                <w:sz w:val="21"/>
                 <w:shd w:val="clear" w:color="auto" w:fill="FFFFFF"/>
               </w:rPr>
               <w:t>linguagem de programação</w:t>
@@ -280,14 +268,12 @@
             <w:r>
               <w:rPr>
                 <w:color w:val="222222"/>
-                <w:sz w:val="21"/>
                 <w:shd w:val="clear" w:color="auto" w:fill="FFFFFF"/>
               </w:rPr>
               <w:t> </w:t>
             </w:r>
             <w:r>
               <w:rPr>
-                <w:sz w:val="21"/>
                 <w:shd w:val="clear" w:color="auto" w:fill="FFFFFF"/>
               </w:rPr>
               <w:t>interpretada</w:t>
@@ -295,14 +281,12 @@
             <w:r>
               <w:rPr>
                 <w:color w:val="222222"/>
-                <w:sz w:val="21"/>
                 <w:shd w:val="clear" w:color="auto" w:fill="FFFFFF"/>
               </w:rPr>
               <w:t> </w:t>
             </w:r>
             <w:r>
               <w:rPr>
-                <w:sz w:val="21"/>
                 <w:shd w:val="clear" w:color="auto" w:fill="FFFFFF"/>
               </w:rPr>
               <w:t>estruturada</w:t>
@@ -310,7 +294,6 @@
             <w:r>
               <w:rPr>
                 <w:color w:val="222222"/>
-                <w:sz w:val="21"/>
                 <w:shd w:val="clear" w:color="auto" w:fill="FFFFFF"/>
               </w:rPr>
               <w:t xml:space="preserve">, que permite dar movimento a página e criar interações com os objetos das páginas </w:t>
@@ -368,7 +351,6 @@
             <w:r>
               <w:rPr>
                 <w:color w:val="222222"/>
-                <w:sz w:val="21"/>
                 <w:shd w:val="clear" w:color="auto" w:fill="FFFFFF"/>
               </w:rPr>
               <w:t xml:space="preserve"> Isto decorre da sua simplicidade e facilidade de uso. Ela se diferencia de outras linguagens de consulta a banco de dados no sentido em que uma consulta SQL especifica a forma do resultado e não o caminho para chegar a ele. é a linguagem de pesquisa declarativa padrão para banco de dados relacional</w:t>
@@ -498,12 +480,12 @@
           <w:p>
             <w:pPr>
               <w:rPr>
-                <w:rFonts w:ascii="Calibri" w:eastAsia="Calibri" w:hAnsi="Calibri" w:cs="Calibri"/>
-              </w:rPr>
-            </w:pPr>
-            <w:r>
-              <w:rPr>
-                <w:rFonts w:ascii="Calibri" w:eastAsia="Calibri" w:hAnsi="Calibri" w:cs="Calibri"/>
+                <w:rFonts w:eastAsia="Calibri"/>
+              </w:rPr>
+            </w:pPr>
+            <w:r>
+              <w:rPr>
+                <w:rFonts w:eastAsia="Calibri"/>
               </w:rPr>
               <w:t>Layout</w:t>
             </w:r>
@@ -530,12 +512,12 @@
           <w:p>
             <w:pPr>
               <w:rPr>
-                <w:rFonts w:ascii="Calibri" w:eastAsia="Calibri" w:hAnsi="Calibri" w:cs="Calibri"/>
-              </w:rPr>
-            </w:pPr>
-            <w:r>
-              <w:rPr>
-                <w:rFonts w:ascii="Calibri" w:eastAsia="Calibri" w:hAnsi="Calibri" w:cs="Calibri"/>
+                <w:rFonts w:eastAsia="Calibri"/>
+              </w:rPr>
+            </w:pPr>
+            <w:r>
+              <w:rPr>
+                <w:rFonts w:eastAsia="Calibri"/>
               </w:rPr>
               <w:t>Layout de site é o posicionamento organizado dos elementos gráficos que compõem uma página na internet. É a forma como linhas, cores, blocos, textos, fotos, áudios, vídeos e outros elementos visuais de destaque se relacionam e agrupam em um site.</w:t>
             </w:r>
@@ -564,12 +546,12 @@
           <w:p>
             <w:pPr>
               <w:rPr>
-                <w:rFonts w:ascii="Calibri" w:eastAsia="Calibri" w:hAnsi="Calibri" w:cs="Calibri"/>
-              </w:rPr>
-            </w:pPr>
-            <w:r>
-              <w:rPr>
-                <w:rFonts w:ascii="Calibri" w:eastAsia="Calibri" w:hAnsi="Calibri" w:cs="Calibri"/>
+                <w:rFonts w:eastAsia="Calibri"/>
+              </w:rPr>
+            </w:pPr>
+            <w:r>
+              <w:rPr>
+                <w:rFonts w:eastAsia="Calibri"/>
               </w:rPr>
               <w:t>Linguagem de programação</w:t>
             </w:r>
@@ -596,12 +578,12 @@
           <w:p>
             <w:pPr>
               <w:rPr>
-                <w:rFonts w:ascii="Calibri" w:eastAsia="Calibri" w:hAnsi="Calibri" w:cs="Calibri"/>
-              </w:rPr>
-            </w:pPr>
-            <w:r>
-              <w:rPr>
-                <w:rFonts w:ascii="Calibri" w:eastAsia="Calibri" w:hAnsi="Calibri" w:cs="Calibri"/>
+                <w:rFonts w:eastAsia="Calibri"/>
+              </w:rPr>
+            </w:pPr>
+            <w:r>
+              <w:rPr>
+                <w:rFonts w:eastAsia="Calibri"/>
               </w:rPr>
               <w:t>A linguagem de programação é um método padronizado, formado por um conjunto de regras sintáticas e semânticas, de implementação de um código fonte - que pode ser compilado e transformado em um programa de computador.</w:t>
             </w:r>
@@ -630,12 +612,12 @@
           <w:p>
             <w:pPr>
               <w:rPr>
-                <w:rFonts w:ascii="Calibri" w:eastAsia="Calibri" w:hAnsi="Calibri" w:cs="Calibri"/>
-              </w:rPr>
-            </w:pPr>
-            <w:r>
-              <w:rPr>
-                <w:rFonts w:ascii="Calibri" w:eastAsia="Calibri" w:hAnsi="Calibri" w:cs="Calibri"/>
+                <w:rFonts w:eastAsia="Calibri"/>
+              </w:rPr>
+            </w:pPr>
+            <w:r>
+              <w:rPr>
+                <w:rFonts w:eastAsia="Calibri"/>
               </w:rPr>
               <w:t>GitHub</w:t>
             </w:r>
@@ -662,42 +644,14 @@
           <w:p>
             <w:pPr>
               <w:rPr>
-                <w:rFonts w:ascii="Calibri" w:eastAsia="Calibri" w:hAnsi="Calibri" w:cs="Calibri"/>
-              </w:rPr>
-            </w:pPr>
-            <w:r>
-              <w:rPr>
-                <w:rFonts w:ascii="Calibri" w:eastAsia="Calibri" w:hAnsi="Calibri" w:cs="Calibri"/>
-              </w:rPr>
-              <w:t xml:space="preserve">GitHub é uma plataforma de hospedagem de código-fonte com controle de versão usando o </w:t>
-            </w:r>
-            <w:proofErr w:type="spellStart"/>
-            <w:r>
-              <w:rPr>
-                <w:rFonts w:ascii="Calibri" w:eastAsia="Calibri" w:hAnsi="Calibri" w:cs="Calibri"/>
-              </w:rPr>
-              <w:t>Git</w:t>
-            </w:r>
-            <w:proofErr w:type="spellEnd"/>
-            <w:r>
-              <w:rPr>
-                <w:rFonts w:ascii="Calibri" w:eastAsia="Calibri" w:hAnsi="Calibri" w:cs="Calibri"/>
-              </w:rPr>
-              <w:t xml:space="preserve">. Ele permite que programadores, utilitários ou qualquer usuário cadastrado na plataforma contribuam em projetos privados e/ou Open </w:t>
-            </w:r>
-            <w:proofErr w:type="spellStart"/>
-            <w:r>
-              <w:rPr>
-                <w:rFonts w:ascii="Calibri" w:eastAsia="Calibri" w:hAnsi="Calibri" w:cs="Calibri"/>
-              </w:rPr>
-              <w:t>Source</w:t>
-            </w:r>
-            <w:proofErr w:type="spellEnd"/>
-            <w:r>
-              <w:rPr>
-                <w:rFonts w:ascii="Calibri" w:eastAsia="Calibri" w:hAnsi="Calibri" w:cs="Calibri"/>
-              </w:rPr>
-              <w:t xml:space="preserve"> de qualquer lugar do mundo.</w:t>
+                <w:rFonts w:eastAsia="Calibri"/>
+              </w:rPr>
+            </w:pPr>
+            <w:r>
+              <w:rPr>
+                <w:rFonts w:eastAsia="Calibri"/>
+              </w:rPr>
+              <w:t>GitHub é uma plataforma de hospedagem de código-fonte com controle de versão usando o Git. Ele permite que programadores, utilitários ou qualquer usuário cadastrado na plataforma contribuam em projetos privados e/ou Open Soure de qualquer lugar do mundo.</w:t>
             </w:r>
           </w:p>
         </w:tc>
@@ -709,6 +663,536 @@
             <w:tcBorders>
               <w:top w:val="single" w:sz="2" w:space="0" w:color="000000"/>
               <w:left w:val="single" w:sz="8" w:space="0" w:color="FF9900"/>
+              <w:bottom w:val="single" w:sz="2" w:space="0" w:color="000000"/>
+              <w:right w:val="single" w:sz="8" w:space="0" w:color="FF9900"/>
+            </w:tcBorders>
+            <w:shd w:val="clear" w:color="auto" w:fill="FFFFFF"/>
+            <w:tcMar>
+              <w:top w:w="0" w:type="dxa"/>
+              <w:left w:w="100" w:type="dxa"/>
+              <w:bottom w:w="0" w:type="dxa"/>
+              <w:right w:w="100" w:type="dxa"/>
+            </w:tcMar>
+            <w:hideMark/>
+          </w:tcPr>
+          <w:p>
+            <w:pPr>
+              <w:rPr>
+                <w:rFonts w:eastAsia="Calibri"/>
+              </w:rPr>
+            </w:pPr>
+            <w:r>
+              <w:rPr>
+                <w:rFonts w:eastAsia="Calibri"/>
+              </w:rPr>
+              <w:t>Git</w:t>
+            </w:r>
+          </w:p>
+        </w:tc>
+        <w:tc>
+          <w:tcPr>
+            <w:tcW w:w="7032" w:type="dxa"/>
+            <w:tcBorders>
+              <w:top w:val="single" w:sz="2" w:space="0" w:color="000000"/>
+              <w:left w:val="single" w:sz="2" w:space="0" w:color="000000"/>
+              <w:bottom w:val="single" w:sz="2" w:space="0" w:color="000000"/>
+              <w:right w:val="single" w:sz="8" w:space="0" w:color="FF9900"/>
+            </w:tcBorders>
+            <w:shd w:val="clear" w:color="auto" w:fill="FFFFFF"/>
+            <w:tcMar>
+              <w:top w:w="0" w:type="dxa"/>
+              <w:left w:w="100" w:type="dxa"/>
+              <w:bottom w:w="0" w:type="dxa"/>
+              <w:right w:w="100" w:type="dxa"/>
+            </w:tcMar>
+            <w:hideMark/>
+          </w:tcPr>
+          <w:p>
+            <w:pPr>
+              <w:rPr>
+                <w:rFonts w:eastAsia="Calibri"/>
+              </w:rPr>
+            </w:pPr>
+            <w:r>
+              <w:rPr>
+                <w:rFonts w:eastAsia="Calibri"/>
+              </w:rPr>
+              <w:t>Git é um sistema de controle de versões distribuído, usado principalmente no desenvolvimento de software, mas pode ser usado para registrar o histórico de edições de qualquer tipo de arquivo.</w:t>
+            </w:r>
+          </w:p>
+        </w:tc>
+      </w:tr>
+      <w:tr>
+        <w:tc>
+          <w:tcPr>
+            <w:tcW w:w="1952" w:type="dxa"/>
+            <w:tcBorders>
+              <w:top w:val="single" w:sz="2" w:space="0" w:color="000000"/>
+              <w:left w:val="single" w:sz="8" w:space="0" w:color="FF9900"/>
+              <w:bottom w:val="single" w:sz="2" w:space="0" w:color="000000"/>
+              <w:right w:val="single" w:sz="8" w:space="0" w:color="FF9900"/>
+            </w:tcBorders>
+            <w:shd w:val="clear" w:color="auto" w:fill="FFFFFF"/>
+            <w:tcMar>
+              <w:top w:w="0" w:type="dxa"/>
+              <w:left w:w="100" w:type="dxa"/>
+              <w:bottom w:w="0" w:type="dxa"/>
+              <w:right w:w="100" w:type="dxa"/>
+            </w:tcMar>
+          </w:tcPr>
+          <w:p>
+            <w:pPr>
+              <w:rPr>
+                <w:rFonts w:eastAsia="Calibri"/>
+              </w:rPr>
+            </w:pPr>
+            <w:r>
+              <w:rPr>
+                <w:rFonts w:eastAsia="Calibri"/>
+              </w:rPr>
+              <w:t>CorelDraw</w:t>
+            </w:r>
+          </w:p>
+        </w:tc>
+        <w:tc>
+          <w:tcPr>
+            <w:tcW w:w="7032" w:type="dxa"/>
+            <w:tcBorders>
+              <w:top w:val="single" w:sz="2" w:space="0" w:color="000000"/>
+              <w:left w:val="single" w:sz="2" w:space="0" w:color="000000"/>
+              <w:bottom w:val="single" w:sz="2" w:space="0" w:color="000000"/>
+              <w:right w:val="single" w:sz="8" w:space="0" w:color="FF9900"/>
+            </w:tcBorders>
+            <w:shd w:val="clear" w:color="auto" w:fill="FFFFFF"/>
+            <w:tcMar>
+              <w:top w:w="0" w:type="dxa"/>
+              <w:left w:w="100" w:type="dxa"/>
+              <w:bottom w:w="0" w:type="dxa"/>
+              <w:right w:w="100" w:type="dxa"/>
+            </w:tcMar>
+          </w:tcPr>
+          <w:p>
+            <w:pPr>
+              <w:rPr>
+                <w:rFonts w:eastAsia="Calibri"/>
+              </w:rPr>
+            </w:pPr>
+            <w:r>
+              <w:rPr>
+                <w:rFonts w:eastAsia="Calibri"/>
+              </w:rPr>
+              <w:t>É um programa de desenho vetorial utilizado pela empresa para fazer as Artes dos Banners e Panfletos.</w:t>
+            </w:r>
+          </w:p>
+        </w:tc>
+      </w:tr>
+      <w:tr>
+        <w:tc>
+          <w:tcPr>
+            <w:tcW w:w="1952" w:type="dxa"/>
+            <w:tcBorders>
+              <w:top w:val="single" w:sz="2" w:space="0" w:color="000000"/>
+              <w:left w:val="single" w:sz="8" w:space="0" w:color="FF9900"/>
+              <w:bottom w:val="single" w:sz="2" w:space="0" w:color="000000"/>
+              <w:right w:val="single" w:sz="8" w:space="0" w:color="FF9900"/>
+            </w:tcBorders>
+            <w:shd w:val="clear" w:color="auto" w:fill="FFFFFF"/>
+            <w:tcMar>
+              <w:top w:w="0" w:type="dxa"/>
+              <w:left w:w="100" w:type="dxa"/>
+              <w:bottom w:w="0" w:type="dxa"/>
+              <w:right w:w="100" w:type="dxa"/>
+            </w:tcMar>
+          </w:tcPr>
+          <w:p>
+            <w:pPr>
+              <w:rPr>
+                <w:rFonts w:eastAsia="Calibri"/>
+              </w:rPr>
+            </w:pPr>
+            <w:r>
+              <w:rPr>
+                <w:rFonts w:eastAsia="Calibri"/>
+              </w:rPr>
+              <w:t>Arte</w:t>
+            </w:r>
+          </w:p>
+        </w:tc>
+        <w:tc>
+          <w:tcPr>
+            <w:tcW w:w="7032" w:type="dxa"/>
+            <w:tcBorders>
+              <w:top w:val="single" w:sz="2" w:space="0" w:color="000000"/>
+              <w:left w:val="single" w:sz="2" w:space="0" w:color="000000"/>
+              <w:bottom w:val="single" w:sz="2" w:space="0" w:color="000000"/>
+              <w:right w:val="single" w:sz="8" w:space="0" w:color="FF9900"/>
+            </w:tcBorders>
+            <w:shd w:val="clear" w:color="auto" w:fill="FFFFFF"/>
+            <w:tcMar>
+              <w:top w:w="0" w:type="dxa"/>
+              <w:left w:w="100" w:type="dxa"/>
+              <w:bottom w:w="0" w:type="dxa"/>
+              <w:right w:w="100" w:type="dxa"/>
+            </w:tcMar>
+          </w:tcPr>
+          <w:p>
+            <w:pPr>
+              <w:rPr>
+                <w:rFonts w:eastAsia="Calibri"/>
+              </w:rPr>
+            </w:pPr>
+            <w:r>
+              <w:rPr>
+                <w:rFonts w:eastAsia="Calibri"/>
+              </w:rPr>
+              <w:t>Foi o Nome escolhido pela empresa para se referir aos Desenhos criados através do CorelDraw.</w:t>
+            </w:r>
+          </w:p>
+        </w:tc>
+      </w:tr>
+      <w:tr>
+        <w:tc>
+          <w:tcPr>
+            <w:tcW w:w="1952" w:type="dxa"/>
+            <w:tcBorders>
+              <w:top w:val="single" w:sz="2" w:space="0" w:color="000000"/>
+              <w:left w:val="single" w:sz="8" w:space="0" w:color="FF9900"/>
+              <w:bottom w:val="single" w:sz="2" w:space="0" w:color="000000"/>
+              <w:right w:val="single" w:sz="8" w:space="0" w:color="FF9900"/>
+            </w:tcBorders>
+            <w:shd w:val="clear" w:color="auto" w:fill="FFFFFF"/>
+            <w:tcMar>
+              <w:top w:w="0" w:type="dxa"/>
+              <w:left w:w="100" w:type="dxa"/>
+              <w:bottom w:w="0" w:type="dxa"/>
+              <w:right w:w="100" w:type="dxa"/>
+            </w:tcMar>
+          </w:tcPr>
+          <w:p>
+            <w:pPr>
+              <w:rPr>
+                <w:rFonts w:eastAsia="Calibri"/>
+              </w:rPr>
+            </w:pPr>
+            <w:r>
+              <w:rPr>
+                <w:rFonts w:eastAsia="Calibri"/>
+              </w:rPr>
+              <w:t>Resolução de Imagem</w:t>
+            </w:r>
+          </w:p>
+        </w:tc>
+        <w:tc>
+          <w:tcPr>
+            <w:tcW w:w="7032" w:type="dxa"/>
+            <w:tcBorders>
+              <w:top w:val="single" w:sz="2" w:space="0" w:color="000000"/>
+              <w:left w:val="single" w:sz="2" w:space="0" w:color="000000"/>
+              <w:bottom w:val="single" w:sz="2" w:space="0" w:color="000000"/>
+              <w:right w:val="single" w:sz="8" w:space="0" w:color="FF9900"/>
+            </w:tcBorders>
+            <w:shd w:val="clear" w:color="auto" w:fill="FFFFFF"/>
+            <w:tcMar>
+              <w:top w:w="0" w:type="dxa"/>
+              <w:left w:w="100" w:type="dxa"/>
+              <w:bottom w:w="0" w:type="dxa"/>
+              <w:right w:w="100" w:type="dxa"/>
+            </w:tcMar>
+          </w:tcPr>
+          <w:p>
+            <w:pPr>
+              <w:rPr>
+                <w:rFonts w:eastAsia="Calibri"/>
+              </w:rPr>
+            </w:pPr>
+            <w:r>
+              <w:rPr>
+                <w:rFonts w:eastAsia="Calibri"/>
+              </w:rPr>
+              <w:t>Este termo, quando usado no ambiente de Design Gráfico, define a quantidade total de pixels de uma imagem. Maior resolução, maior nível de detalhe.</w:t>
+            </w:r>
+          </w:p>
+        </w:tc>
+      </w:tr>
+      <w:tr>
+        <w:tc>
+          <w:tcPr>
+            <w:tcW w:w="1952" w:type="dxa"/>
+            <w:tcBorders>
+              <w:top w:val="single" w:sz="2" w:space="0" w:color="000000"/>
+              <w:left w:val="single" w:sz="8" w:space="0" w:color="FF9900"/>
+              <w:bottom w:val="single" w:sz="2" w:space="0" w:color="000000"/>
+              <w:right w:val="single" w:sz="8" w:space="0" w:color="FF9900"/>
+            </w:tcBorders>
+            <w:shd w:val="clear" w:color="auto" w:fill="FFFFFF"/>
+            <w:tcMar>
+              <w:top w:w="0" w:type="dxa"/>
+              <w:left w:w="100" w:type="dxa"/>
+              <w:bottom w:w="0" w:type="dxa"/>
+              <w:right w:w="100" w:type="dxa"/>
+            </w:tcMar>
+          </w:tcPr>
+          <w:p>
+            <w:pPr>
+              <w:rPr>
+                <w:rFonts w:eastAsia="Calibri"/>
+              </w:rPr>
+            </w:pPr>
+            <w:r>
+              <w:rPr>
+                <w:rFonts w:eastAsia="Calibri"/>
+              </w:rPr>
+              <w:t xml:space="preserve">Imagem JPG ou </w:t>
+            </w:r>
+            <w:r>
+              <w:rPr>
+                <w:rFonts w:eastAsia="Calibri"/>
+              </w:rPr>
+              <w:lastRenderedPageBreak/>
+              <w:t>PNG</w:t>
+            </w:r>
+          </w:p>
+        </w:tc>
+        <w:tc>
+          <w:tcPr>
+            <w:tcW w:w="7032" w:type="dxa"/>
+            <w:tcBorders>
+              <w:top w:val="single" w:sz="2" w:space="0" w:color="000000"/>
+              <w:left w:val="single" w:sz="2" w:space="0" w:color="000000"/>
+              <w:bottom w:val="single" w:sz="2" w:space="0" w:color="000000"/>
+              <w:right w:val="single" w:sz="8" w:space="0" w:color="FF9900"/>
+            </w:tcBorders>
+            <w:shd w:val="clear" w:color="auto" w:fill="FFFFFF"/>
+            <w:tcMar>
+              <w:top w:w="0" w:type="dxa"/>
+              <w:left w:w="100" w:type="dxa"/>
+              <w:bottom w:w="0" w:type="dxa"/>
+              <w:right w:w="100" w:type="dxa"/>
+            </w:tcMar>
+          </w:tcPr>
+          <w:p>
+            <w:pPr>
+              <w:rPr>
+                <w:rFonts w:eastAsia="Calibri"/>
+              </w:rPr>
+            </w:pPr>
+            <w:r>
+              <w:rPr>
+                <w:rFonts w:eastAsia="Calibri"/>
+              </w:rPr>
+              <w:lastRenderedPageBreak/>
+              <w:t xml:space="preserve">JPG e PNG são ambos formatos de imagem, cada um é mais ou </w:t>
+            </w:r>
+            <w:r>
+              <w:rPr>
+                <w:rFonts w:eastAsia="Calibri"/>
+              </w:rPr>
+              <w:lastRenderedPageBreak/>
+              <w:t>menos indicado dependendo do seu uso. O formato JPG apresenta mais cores e é perfeito para compartilhar fotos com muita resolução nas Redes Sociais. Por outro lado, o formato PNG foi pensado especificamente para uso web por ser “lido” mais rápido por navegadores.</w:t>
+            </w:r>
+          </w:p>
+        </w:tc>
+      </w:tr>
+      <w:tr>
+        <w:tc>
+          <w:tcPr>
+            <w:tcW w:w="1952" w:type="dxa"/>
+            <w:tcBorders>
+              <w:top w:val="single" w:sz="2" w:space="0" w:color="000000"/>
+              <w:left w:val="single" w:sz="8" w:space="0" w:color="FF9900"/>
+              <w:bottom w:val="single" w:sz="2" w:space="0" w:color="000000"/>
+              <w:right w:val="single" w:sz="8" w:space="0" w:color="FF9900"/>
+            </w:tcBorders>
+            <w:shd w:val="clear" w:color="auto" w:fill="FFFFFF"/>
+            <w:tcMar>
+              <w:top w:w="0" w:type="dxa"/>
+              <w:left w:w="100" w:type="dxa"/>
+              <w:bottom w:w="0" w:type="dxa"/>
+              <w:right w:w="100" w:type="dxa"/>
+            </w:tcMar>
+          </w:tcPr>
+          <w:p>
+            <w:pPr>
+              <w:rPr>
+                <w:rFonts w:eastAsia="Calibri"/>
+              </w:rPr>
+            </w:pPr>
+            <w:r>
+              <w:rPr>
+                <w:rFonts w:eastAsia="Calibri"/>
+              </w:rPr>
+              <w:lastRenderedPageBreak/>
+              <w:t xml:space="preserve"> Paleta de Cores</w:t>
+            </w:r>
+          </w:p>
+        </w:tc>
+        <w:tc>
+          <w:tcPr>
+            <w:tcW w:w="7032" w:type="dxa"/>
+            <w:tcBorders>
+              <w:top w:val="single" w:sz="2" w:space="0" w:color="000000"/>
+              <w:left w:val="single" w:sz="2" w:space="0" w:color="000000"/>
+              <w:bottom w:val="single" w:sz="2" w:space="0" w:color="000000"/>
+              <w:right w:val="single" w:sz="8" w:space="0" w:color="FF9900"/>
+            </w:tcBorders>
+            <w:shd w:val="clear" w:color="auto" w:fill="FFFFFF"/>
+            <w:tcMar>
+              <w:top w:w="0" w:type="dxa"/>
+              <w:left w:w="100" w:type="dxa"/>
+              <w:bottom w:w="0" w:type="dxa"/>
+              <w:right w:w="100" w:type="dxa"/>
+            </w:tcMar>
+          </w:tcPr>
+          <w:p>
+            <w:pPr>
+              <w:rPr>
+                <w:rFonts w:eastAsia="Calibri"/>
+              </w:rPr>
+            </w:pPr>
+            <w:r>
+              <w:rPr>
+                <w:rFonts w:eastAsia="Calibri"/>
+              </w:rPr>
+              <w:t>Em Design Gráfico, a Paleta de Cores define exatamente os tons das cores que serão usados para criar uma peça gráfica em particular.</w:t>
+            </w:r>
+          </w:p>
+        </w:tc>
+      </w:tr>
+      <w:tr>
+        <w:tc>
+          <w:tcPr>
+            <w:tcW w:w="1952" w:type="dxa"/>
+            <w:tcBorders>
+              <w:top w:val="single" w:sz="2" w:space="0" w:color="000000"/>
+              <w:left w:val="single" w:sz="8" w:space="0" w:color="FF9900"/>
+              <w:bottom w:val="single" w:sz="2" w:space="0" w:color="000000"/>
+              <w:right w:val="single" w:sz="8" w:space="0" w:color="FF9900"/>
+            </w:tcBorders>
+            <w:shd w:val="clear" w:color="auto" w:fill="FFFFFF"/>
+            <w:tcMar>
+              <w:top w:w="0" w:type="dxa"/>
+              <w:left w:w="100" w:type="dxa"/>
+              <w:bottom w:w="0" w:type="dxa"/>
+              <w:right w:w="100" w:type="dxa"/>
+            </w:tcMar>
+          </w:tcPr>
+          <w:p>
+            <w:pPr>
+              <w:rPr>
+                <w:rFonts w:eastAsia="Calibri"/>
+              </w:rPr>
+            </w:pPr>
+            <w:r>
+              <w:rPr>
+                <w:rFonts w:eastAsia="Calibri"/>
+              </w:rPr>
+              <w:t>Esboço</w:t>
+            </w:r>
+          </w:p>
+        </w:tc>
+        <w:tc>
+          <w:tcPr>
+            <w:tcW w:w="7032" w:type="dxa"/>
+            <w:tcBorders>
+              <w:top w:val="single" w:sz="2" w:space="0" w:color="000000"/>
+              <w:left w:val="single" w:sz="2" w:space="0" w:color="000000"/>
+              <w:bottom w:val="single" w:sz="2" w:space="0" w:color="000000"/>
+              <w:right w:val="single" w:sz="8" w:space="0" w:color="FF9900"/>
+            </w:tcBorders>
+            <w:shd w:val="clear" w:color="auto" w:fill="FFFFFF"/>
+            <w:tcMar>
+              <w:top w:w="0" w:type="dxa"/>
+              <w:left w:w="100" w:type="dxa"/>
+              <w:bottom w:w="0" w:type="dxa"/>
+              <w:right w:w="100" w:type="dxa"/>
+            </w:tcMar>
+          </w:tcPr>
+          <w:p>
+            <w:pPr>
+              <w:rPr>
+                <w:rFonts w:eastAsia="Calibri"/>
+              </w:rPr>
+            </w:pPr>
+            <w:r>
+              <w:rPr>
+                <w:rFonts w:eastAsia="Calibri"/>
+              </w:rPr>
+              <w:t>Um esboço é um desenho ou representação gráfica de uma ideia e tem como objetivo ilustrar o desenvolvimento de uma peça visual (como um logotipo).</w:t>
+            </w:r>
+          </w:p>
+        </w:tc>
+      </w:tr>
+      <w:tr>
+        <w:tc>
+          <w:tcPr>
+            <w:tcW w:w="1952" w:type="dxa"/>
+            <w:tcBorders>
+              <w:top w:val="single" w:sz="2" w:space="0" w:color="000000"/>
+              <w:left w:val="single" w:sz="8" w:space="0" w:color="FF9900"/>
+              <w:bottom w:val="single" w:sz="2" w:space="0" w:color="000000"/>
+              <w:right w:val="single" w:sz="8" w:space="0" w:color="FF9900"/>
+            </w:tcBorders>
+            <w:shd w:val="clear" w:color="auto" w:fill="FFFFFF"/>
+            <w:tcMar>
+              <w:top w:w="0" w:type="dxa"/>
+              <w:left w:w="100" w:type="dxa"/>
+              <w:bottom w:w="0" w:type="dxa"/>
+              <w:right w:w="100" w:type="dxa"/>
+            </w:tcMar>
+          </w:tcPr>
+          <w:p>
+            <w:pPr>
+              <w:rPr>
+                <w:rFonts w:eastAsia="Calibri"/>
+              </w:rPr>
+            </w:pPr>
+            <w:r>
+              <w:rPr>
+                <w:rFonts w:eastAsia="Calibri"/>
+              </w:rPr>
+              <w:t>DPI</w:t>
+            </w:r>
+          </w:p>
+        </w:tc>
+        <w:tc>
+          <w:tcPr>
+            <w:tcW w:w="7032" w:type="dxa"/>
+            <w:tcBorders>
+              <w:top w:val="single" w:sz="2" w:space="0" w:color="000000"/>
+              <w:left w:val="single" w:sz="2" w:space="0" w:color="000000"/>
+              <w:bottom w:val="single" w:sz="2" w:space="0" w:color="000000"/>
+              <w:right w:val="single" w:sz="8" w:space="0" w:color="FF9900"/>
+            </w:tcBorders>
+            <w:shd w:val="clear" w:color="auto" w:fill="FFFFFF"/>
+            <w:tcMar>
+              <w:top w:w="0" w:type="dxa"/>
+              <w:left w:w="100" w:type="dxa"/>
+              <w:bottom w:w="0" w:type="dxa"/>
+              <w:right w:w="100" w:type="dxa"/>
+            </w:tcMar>
+          </w:tcPr>
+          <w:p>
+            <w:pPr>
+              <w:rPr>
+                <w:rFonts w:eastAsia="Calibri"/>
+              </w:rPr>
+            </w:pPr>
+            <w:r>
+              <w:rPr>
+                <w:rFonts w:eastAsia="Calibri"/>
+              </w:rPr>
+              <w:t>Informação de pixels por polegada. O valor varia para diferentes projetos de impressão.</w:t>
+            </w:r>
+          </w:p>
+        </w:tc>
+      </w:tr>
+      <w:tr>
+        <w:tc>
+          <w:tcPr>
+            <w:tcW w:w="1952" w:type="dxa"/>
+            <w:tcBorders>
+              <w:top w:val="single" w:sz="2" w:space="0" w:color="000000"/>
+              <w:left w:val="single" w:sz="8" w:space="0" w:color="FF9900"/>
               <w:bottom w:val="single" w:sz="8" w:space="0" w:color="FF9900"/>
               <w:right w:val="single" w:sz="8" w:space="0" w:color="FF9900"/>
             </w:tcBorders>
@@ -719,22 +1203,19 @@
               <w:bottom w:w="0" w:type="dxa"/>
               <w:right w:w="100" w:type="dxa"/>
             </w:tcMar>
-            <w:hideMark/>
-          </w:tcPr>
-          <w:p>
-            <w:pPr>
-              <w:rPr>
-                <w:rFonts w:ascii="Calibri" w:eastAsia="Calibri" w:hAnsi="Calibri" w:cs="Calibri"/>
-              </w:rPr>
-            </w:pPr>
-            <w:proofErr w:type="spellStart"/>
-            <w:r>
-              <w:rPr>
-                <w:rFonts w:ascii="Calibri" w:eastAsia="Calibri" w:hAnsi="Calibri" w:cs="Calibri"/>
-              </w:rPr>
-              <w:t>Git</w:t>
-            </w:r>
-            <w:proofErr w:type="spellEnd"/>
+          </w:tcPr>
+          <w:p>
+            <w:pPr>
+              <w:rPr>
+                <w:rFonts w:eastAsia="Calibri"/>
+              </w:rPr>
+            </w:pPr>
+            <w:r>
+              <w:rPr>
+                <w:rFonts w:eastAsia="Calibri"/>
+              </w:rPr>
+              <w:t>Suporte</w:t>
+            </w:r>
           </w:p>
         </w:tc>
         <w:tc>
@@ -753,40 +1234,23 @@
               <w:bottom w:w="0" w:type="dxa"/>
               <w:right w:w="100" w:type="dxa"/>
             </w:tcMar>
-            <w:hideMark/>
-          </w:tcPr>
-          <w:p>
-            <w:pPr>
-              <w:rPr>
-                <w:rFonts w:ascii="Calibri" w:eastAsia="Calibri" w:hAnsi="Calibri" w:cs="Calibri"/>
-              </w:rPr>
-            </w:pPr>
-            <w:proofErr w:type="spellStart"/>
-            <w:r>
-              <w:rPr>
-                <w:rFonts w:ascii="Calibri" w:eastAsia="Calibri" w:hAnsi="Calibri" w:cs="Calibri"/>
-              </w:rPr>
-              <w:t>Git</w:t>
-            </w:r>
-            <w:proofErr w:type="spellEnd"/>
-            <w:r>
-              <w:rPr>
-                <w:rFonts w:ascii="Calibri" w:eastAsia="Calibri" w:hAnsi="Calibri" w:cs="Calibri"/>
-              </w:rPr>
-              <w:t xml:space="preserve"> é um sistema de controle de versões distribuído, usado principalmente no desenvolvimento de software, mas pode ser usado para registrar o histórico de edições de qualquer tipo de arquivo.</w:t>
+          </w:tcPr>
+          <w:p>
+            <w:pPr>
+              <w:rPr>
+                <w:rFonts w:eastAsia="Calibri"/>
+              </w:rPr>
+            </w:pPr>
+            <w:r>
+              <w:rPr>
+                <w:rFonts w:eastAsia="Calibri"/>
+              </w:rPr>
+              <w:t>Material onde será feita a impressão. Exemplos papel, tecido, etc.</w:t>
             </w:r>
           </w:p>
         </w:tc>
       </w:tr>
     </w:tbl>
-    <w:p>
-      <w:pPr>
-        <w:rPr>
-          <w:b/>
-        </w:rPr>
-      </w:pPr>
-    </w:p>
-    <w:p/>
     <w:p/>
     <w:sectPr>
       <w:pgSz w:w="11906" w:h="16838"/>
@@ -799,7 +1263,7 @@
 </file>
 
 <file path=word/styles.xml><?xml version="1.0" encoding="utf-8"?>
-<w:styles xmlns:mc="http://schemas.openxmlformats.org/markup-compatibility/2006" xmlns:r="http://schemas.openxmlformats.org/officeDocument/2006/relationships" xmlns:w="http://schemas.openxmlformats.org/wordprocessingml/2006/main" xmlns:w14="http://schemas.microsoft.com/office/word/2010/wordml" xmlns:w15="http://schemas.microsoft.com/office/word/2012/wordml" xmlns:w16cid="http://schemas.microsoft.com/office/word/2016/wordml/cid" xmlns:w16se="http://schemas.microsoft.com/office/word/2015/wordml/symex" mc:Ignorable="w14 w15 w16se w16cid">
+<w:styles xmlns:mc="http://schemas.openxmlformats.org/markup-compatibility/2006" xmlns:r="http://schemas.openxmlformats.org/officeDocument/2006/relationships" xmlns:w="http://schemas.openxmlformats.org/wordprocessingml/2006/main" xmlns:w14="http://schemas.microsoft.com/office/word/2010/wordml" xmlns:w15="http://schemas.microsoft.com/office/word/2012/wordml" xmlns:w16cex="http://schemas.microsoft.com/office/word/2018/wordml/cex" xmlns:w16cid="http://schemas.microsoft.com/office/word/2016/wordml/cid" xmlns:w16="http://schemas.microsoft.com/office/word/2018/wordml" xmlns:w16se="http://schemas.microsoft.com/office/word/2015/wordml/symex" mc:Ignorable="w14 w15 w16se w16cid w16 w16cex">
   <w:docDefaults>
     <w:rPrDefault>
       <w:rPr>
@@ -1727,4 +2191,16 @@
   </a:objectDefaults>
   <a:extraClrSchemeLst/>
 </a:theme>
+</file>
+
+<file path=customXml/item1.xml><?xml version="1.0" encoding="utf-8"?>
+<b:Sources xmlns:b="http://schemas.openxmlformats.org/officeDocument/2006/bibliography" xmlns="http://schemas.openxmlformats.org/officeDocument/2006/bibliography" SelectedStyle="\APASixthEditionOfficeOnline.xsl" StyleName="APA" Version="6"/>
+</file>
+
+<file path=customXml/itemProps1.xml><?xml version="1.0" encoding="utf-8"?>
+<ds:datastoreItem xmlns:ds="http://schemas.openxmlformats.org/officeDocument/2006/customXml" ds:itemID="{0D5B0F18-2FC7-4F80-8D3A-3496812D4E7C}">
+  <ds:schemaRefs>
+    <ds:schemaRef ds:uri="http://schemas.openxmlformats.org/officeDocument/2006/bibliography"/>
+  </ds:schemaRefs>
+</ds:datastoreItem>
 </file>
</xml_diff>